<commit_message>
edits to openkl spec, and new openkl proxy architecture document
</commit_message>
<xml_diff>
--- a/spec/openkl-1.0.docx
+++ b/spec/openkl-1.0.docx
@@ -88,6 +88,12 @@
     </w:p>
     <w:sdt>
       <w:sdtPr>
+        <w:rPr>
+          <w:rFonts w:asciiTheme="minorHAnsi" w:eastAsiaTheme="minorHAnsi" w:hAnsiTheme="minorHAnsi" w:cstheme="minorBidi"/>
+          <w:color w:val="auto"/>
+          <w:sz w:val="22"/>
+          <w:szCs w:val="22"/>
+        </w:rPr>
         <w:id w:val="-1097322598"/>
         <w:docPartObj>
           <w:docPartGallery w:val="Table of Contents"/>
@@ -96,13 +102,9 @@
       </w:sdtPr>
       <w:sdtEndPr>
         <w:rPr>
-          <w:rFonts w:asciiTheme="minorHAnsi" w:eastAsiaTheme="minorHAnsi" w:hAnsiTheme="minorHAnsi" w:cstheme="minorBidi"/>
           <w:b/>
           <w:bCs/>
           <w:noProof/>
-          <w:color w:val="auto"/>
-          <w:sz w:val="22"/>
-          <w:szCs w:val="22"/>
         </w:rPr>
       </w:sdtEndPr>
       <w:sdtContent>
@@ -963,13 +965,12 @@
       <w:r>
         <w:br w:type="page"/>
       </w:r>
-      <w:bookmarkStart w:id="0" w:name="_GoBack"/>
-      <w:bookmarkEnd w:id="0"/>
     </w:p>
     <w:p>
       <w:pPr>
         <w:jc w:val="center"/>
       </w:pPr>
+      <w:bookmarkStart w:id="0" w:name="_Hlk36460389"/>
       <w:r>
         <w:lastRenderedPageBreak/>
         <w:t>Copyright © 2020 Cloud-Native Supercomputing. All Rights Reserved.</w:t>
@@ -990,7 +991,13 @@
       </w:r>
       <w:proofErr w:type="spellEnd"/>
       <w:r>
-        <w:t xml:space="preserve">, AG. This specification, nor any of its component, may not be reproduced, republished, distributed, transmitted, displayed, broadcast, or otherwise exploited in any manner without the express prior written permission of Cloud-Native Supercomputing. You may use this specification to create a software implementation of the functionality defined therein. You </w:t>
+        <w:t xml:space="preserve">, </w:t>
+      </w:r>
+      <w:r>
+        <w:t>U</w:t>
+      </w:r>
+      <w:r>
+        <w:t xml:space="preserve">G. This specification, nor any of its component, may not be reproduced, republished, distributed, transmitted, displayed, broadcast, or otherwise exploited in any manner without the express prior written permission of Cloud-Native Supercomputing. You may use this specification to create a software implementation of the functionality defined therein. You </w:t>
       </w:r>
       <w:r>
         <w:t>may not alter or omit any trademark, copyright, or other notice from the specification. The receipt or possession of this specification does not convey any rights to reproduce, disclose, or distribute its contents, or to manufacture, use, or sell anything that it may describe, in whole or in part.</w:t>
@@ -1006,9 +1013,16 @@
       </w:r>
       <w:proofErr w:type="spellEnd"/>
       <w:r>
-        <w:t>, AG. All other product names, trademarks, and/or company names are used solely for identification and belong to their respective owners.</w:t>
-      </w:r>
-    </w:p>
+        <w:t xml:space="preserve">, </w:t>
+      </w:r>
+      <w:r>
+        <w:t>U</w:t>
+      </w:r>
+      <w:r>
+        <w:t>G. All other product names, trademarks, and/or company names are used solely for identification and belong to their respective owners.</w:t>
+      </w:r>
+    </w:p>
+    <w:bookmarkEnd w:id="0"/>
     <w:p>
       <w:r>
         <w:br w:type="page"/>
@@ -1026,6 +1040,7 @@
       <w:bookmarkEnd w:id="1"/>
     </w:p>
     <w:p>
+      <w:bookmarkStart w:id="2" w:name="_Hlk36460416"/>
       <w:r>
         <w:t xml:space="preserve">The </w:t>
       </w:r>
@@ -1056,13 +1071,20 @@
       </w:r>
       <w:proofErr w:type="spellEnd"/>
       <w:r>
-        <w:t>, AG</w:t>
+        <w:t xml:space="preserve">, </w:t>
+      </w:r>
+      <w:r>
+        <w:t>U</w:t>
+      </w:r>
+      <w:r>
+        <w:t>G</w:t>
       </w:r>
     </w:p>
     <w:p>
       <w:r>
         <w:t>Theodore Omtzigt, Stillwater Supercomputing, Inc.</w:t>
       </w:r>
+      <w:bookmarkEnd w:id="2"/>
       <w:r>
         <w:br w:type="page"/>
       </w:r>
@@ -1071,14 +1093,15 @@
       <w:pPr>
         <w:pStyle w:val="Heading1"/>
       </w:pPr>
-      <w:bookmarkStart w:id="2" w:name="_Toc35973476"/>
+      <w:bookmarkStart w:id="3" w:name="_Toc35973476"/>
       <w:r>
         <w:lastRenderedPageBreak/>
         <w:t>Introduction</w:t>
       </w:r>
-      <w:bookmarkEnd w:id="2"/>
-    </w:p>
-    <w:p>
+      <w:bookmarkEnd w:id="3"/>
+    </w:p>
+    <w:p>
+      <w:bookmarkStart w:id="4" w:name="_Hlk36460498"/>
       <w:r>
         <w:t>Demand for high-performance computing solutions is rapidly expanding with key new applications in cloud, edge, and embedded and autonomous computing. The key attribute</w:t>
       </w:r>
@@ -1098,6 +1121,7 @@
         <w:t xml:space="preserve">, and frequently represent custom application-specific compute engines tightly integrated with sensors or actuators to autonomously act on continuous stimulus. The compute engines may not be continuously connected to remote compute infrastructures, thus requiring a dynamic check-in/report upload/download capability. Furthermore, it is possible that a device might only have the resources to orchestrate a large-scale computation and only consume the results, all the while communicating asynchronously with remote compute or storage. Fundamentally, these autonomous intelligent applications require seamless access to high-performance, specialized application hardware or infrastructure. </w:t>
       </w:r>
     </w:p>
+    <w:bookmarkEnd w:id="4"/>
     <w:p>
       <w:r>
         <w:t xml:space="preserve">The traditional execution models of hardware accelerated </w:t>
@@ -1266,14 +1290,15 @@
       <w:pPr>
         <w:pStyle w:val="Heading1"/>
       </w:pPr>
-      <w:bookmarkStart w:id="3" w:name="_Toc35973477"/>
+      <w:bookmarkStart w:id="5" w:name="_Toc35973477"/>
       <w:r>
         <w:lastRenderedPageBreak/>
         <w:t>Glossary</w:t>
       </w:r>
-      <w:bookmarkEnd w:id="3"/>
-    </w:p>
-    <w:p>
+      <w:bookmarkEnd w:id="5"/>
+    </w:p>
+    <w:p>
+      <w:bookmarkStart w:id="6" w:name="_Hlk36460701"/>
       <w:r>
         <w:rPr>
           <w:b/>
@@ -1388,6 +1413,7 @@
         <w:t xml:space="preserve"> API and kernel programs. Examples are a sparse column-oriented matrix of 20-bit posit numbers.</w:t>
       </w:r>
     </w:p>
+    <w:bookmarkEnd w:id="6"/>
     <w:p>
       <w:r>
         <w:br w:type="page"/>
@@ -1397,7 +1423,7 @@
       <w:pPr>
         <w:pStyle w:val="Heading1"/>
       </w:pPr>
-      <w:bookmarkStart w:id="4" w:name="_Toc35973478"/>
+      <w:bookmarkStart w:id="7" w:name="_Toc35973478"/>
       <w:r>
         <w:lastRenderedPageBreak/>
         <w:t xml:space="preserve">The </w:t>
@@ -1410,9 +1436,11 @@
       <w:r>
         <w:t xml:space="preserve"> Architecture</w:t>
       </w:r>
-      <w:bookmarkEnd w:id="4"/>
-    </w:p>
-    <w:p>
+      <w:bookmarkEnd w:id="7"/>
+    </w:p>
+    <w:p>
+      <w:bookmarkStart w:id="8" w:name="_Hlk36461225"/>
+      <w:bookmarkStart w:id="9" w:name="_Hlk36462270"/>
       <w:proofErr w:type="spellStart"/>
       <w:r>
         <w:rPr>
@@ -1423,17 +1451,28 @@
       </w:r>
       <w:proofErr w:type="spellEnd"/>
       <w:r>
-        <w:t xml:space="preserve"> is an open industry standard for programming </w:t>
-      </w:r>
-      <w:proofErr w:type="gramStart"/>
-      <w:r>
-        <w:t>an</w:t>
-      </w:r>
-      <w:proofErr w:type="gramEnd"/>
-      <w:r>
-        <w:t xml:space="preserve"> hierarchical distributed machine consisting of application-specific hardware devices, edge, cloud servers, and their proxies.</w:t>
-      </w:r>
-    </w:p>
+        <w:t xml:space="preserve"> is an open industry standard for programming a hierarchical distributed machine consisting of application-specific hardware devices, </w:t>
+      </w:r>
+      <w:r>
+        <w:t xml:space="preserve">gateways, </w:t>
+      </w:r>
+      <w:r>
+        <w:t>edge</w:t>
+      </w:r>
+      <w:r>
+        <w:t xml:space="preserve"> and</w:t>
+      </w:r>
+      <w:r>
+        <w:t xml:space="preserve"> cloud servers, and their </w:t>
+      </w:r>
+      <w:r>
+        <w:t xml:space="preserve">respective </w:t>
+      </w:r>
+      <w:r>
+        <w:t>proxies.</w:t>
+      </w:r>
+    </w:p>
+    <w:bookmarkEnd w:id="9"/>
     <w:p>
       <w:r>
         <w:t xml:space="preserve">The target of </w:t>
@@ -1456,6 +1495,7 @@
         <w:t>, and IoT infrastructures.</w:t>
       </w:r>
     </w:p>
+    <w:bookmarkEnd w:id="8"/>
     <w:p>
       <w:r>
         <w:t xml:space="preserve">To describe the core architecture of </w:t>
@@ -1537,11 +1577,11 @@
       <w:pPr>
         <w:pStyle w:val="Heading2"/>
       </w:pPr>
-      <w:bookmarkStart w:id="5" w:name="_Toc35973479"/>
+      <w:bookmarkStart w:id="10" w:name="_Toc35973479"/>
       <w:r>
         <w:t>Device Model</w:t>
       </w:r>
-      <w:bookmarkEnd w:id="5"/>
+      <w:bookmarkEnd w:id="10"/>
     </w:p>
     <w:p>
       <w:r>
@@ -1568,11 +1608,13 @@
       <w:pPr>
         <w:pStyle w:val="Heading2"/>
       </w:pPr>
-      <w:bookmarkStart w:id="6" w:name="_Toc35973480"/>
+      <w:bookmarkStart w:id="11" w:name="_Toc35973480"/>
       <w:r>
         <w:t>Memory Model</w:t>
       </w:r>
-      <w:bookmarkEnd w:id="6"/>
+      <w:bookmarkStart w:id="12" w:name="_GoBack"/>
+      <w:bookmarkEnd w:id="11"/>
+      <w:bookmarkEnd w:id="12"/>
     </w:p>
     <w:p>
       <w:r>
@@ -1591,11 +1633,11 @@
       <w:pPr>
         <w:pStyle w:val="Heading2"/>
       </w:pPr>
-      <w:bookmarkStart w:id="7" w:name="_Toc35973481"/>
+      <w:bookmarkStart w:id="13" w:name="_Toc35973481"/>
       <w:r>
         <w:t>Execution Model</w:t>
       </w:r>
-      <w:bookmarkEnd w:id="7"/>
+      <w:bookmarkEnd w:id="13"/>
     </w:p>
     <w:p>
       <w:r>
@@ -1622,11 +1664,11 @@
       <w:pPr>
         <w:pStyle w:val="Heading2"/>
       </w:pPr>
-      <w:bookmarkStart w:id="8" w:name="_Toc35973482"/>
+      <w:bookmarkStart w:id="14" w:name="_Toc35973482"/>
       <w:r>
         <w:t>Programming Model</w:t>
       </w:r>
-      <w:bookmarkEnd w:id="8"/>
+      <w:bookmarkEnd w:id="14"/>
     </w:p>
     <w:p>
       <w:r>
@@ -1650,7 +1692,7 @@
       <w:pPr>
         <w:pStyle w:val="Heading1"/>
       </w:pPr>
-      <w:bookmarkStart w:id="9" w:name="_Toc35973483"/>
+      <w:bookmarkStart w:id="15" w:name="_Toc35973483"/>
       <w:r>
         <w:lastRenderedPageBreak/>
         <w:t xml:space="preserve">The </w:t>
@@ -1663,7 +1705,7 @@
       <w:r>
         <w:t xml:space="preserve"> Device Layer</w:t>
       </w:r>
-      <w:bookmarkEnd w:id="9"/>
+      <w:bookmarkEnd w:id="15"/>
     </w:p>
     <w:p>
       <w:r>
@@ -1703,7 +1745,7 @@
       <w:pPr>
         <w:pStyle w:val="Heading1"/>
       </w:pPr>
-      <w:bookmarkStart w:id="10" w:name="_Toc35973484"/>
+      <w:bookmarkStart w:id="16" w:name="_Toc35973484"/>
       <w:r>
         <w:lastRenderedPageBreak/>
         <w:t xml:space="preserve">The </w:t>
@@ -1716,7 +1758,7 @@
       <w:r>
         <w:t xml:space="preserve"> runtime</w:t>
       </w:r>
-      <w:bookmarkEnd w:id="10"/>
+      <w:bookmarkEnd w:id="16"/>
     </w:p>
     <w:p>
       <w:r>
@@ -1748,7 +1790,7 @@
       <w:pPr>
         <w:pStyle w:val="Heading1"/>
       </w:pPr>
-      <w:bookmarkStart w:id="11" w:name="_Toc35973485"/>
+      <w:bookmarkStart w:id="17" w:name="_Toc35973485"/>
       <w:r>
         <w:lastRenderedPageBreak/>
         <w:t xml:space="preserve">The </w:t>
@@ -1761,7 +1803,7 @@
       <w:r>
         <w:t xml:space="preserve"> reproducible numerical compliance</w:t>
       </w:r>
-      <w:bookmarkEnd w:id="11"/>
+      <w:bookmarkEnd w:id="17"/>
     </w:p>
     <w:p>
       <w:r>
@@ -1777,7 +1819,7 @@
       <w:pPr>
         <w:pStyle w:val="Heading1"/>
       </w:pPr>
-      <w:bookmarkStart w:id="12" w:name="_Toc35973486"/>
+      <w:bookmarkStart w:id="18" w:name="_Toc35973486"/>
       <w:proofErr w:type="spellStart"/>
       <w:r>
         <w:lastRenderedPageBreak/>
@@ -1787,7 +1829,7 @@
       <w:r>
         <w:t xml:space="preserve"> Tensor Algebra</w:t>
       </w:r>
-      <w:bookmarkEnd w:id="12"/>
+      <w:bookmarkEnd w:id="18"/>
     </w:p>
     <w:p>
       <w:r>
@@ -2180,6 +2222,7 @@
     <w:lsdException w:name="HTML Sample" w:semiHidden="1" w:unhideWhenUsed="1"/>
     <w:lsdException w:name="HTML Typewriter" w:semiHidden="1" w:unhideWhenUsed="1"/>
     <w:lsdException w:name="HTML Variable" w:semiHidden="1" w:unhideWhenUsed="1"/>
+    <w:lsdException w:name="Normal Table" w:semiHidden="1" w:unhideWhenUsed="1"/>
     <w:lsdException w:name="annotation subject" w:semiHidden="1" w:unhideWhenUsed="1"/>
     <w:lsdException w:name="No List" w:semiHidden="1" w:unhideWhenUsed="1"/>
     <w:lsdException w:name="Outline List 1" w:semiHidden="1" w:unhideWhenUsed="1"/>
@@ -2226,8 +2269,10 @@
     <w:lsdException w:name="Table Subtle 2" w:semiHidden="1" w:unhideWhenUsed="1"/>
     <w:lsdException w:name="Table Web 1" w:semiHidden="1" w:unhideWhenUsed="1"/>
     <w:lsdException w:name="Table Web 2" w:semiHidden="1" w:unhideWhenUsed="1"/>
+    <w:lsdException w:name="Table Web 3" w:semiHidden="1" w:unhideWhenUsed="1"/>
     <w:lsdException w:name="Balloon Text" w:semiHidden="1" w:unhideWhenUsed="1"/>
     <w:lsdException w:name="Table Grid" w:uiPriority="39"/>
+    <w:lsdException w:name="Table Theme" w:semiHidden="1" w:unhideWhenUsed="1"/>
     <w:lsdException w:name="Placeholder Text" w:semiHidden="1"/>
     <w:lsdException w:name="No Spacing" w:uiPriority="1" w:qFormat="1"/>
     <w:lsdException w:name="Light Shading" w:uiPriority="60"/>

</xml_diff>